<commit_message>
2016-06-16 修改ReadMe 和 说明文档。
</commit_message>
<xml_diff>
--- a/Documents/使用说明.docx
+++ b/Documents/使用说明.docx
@@ -11,6 +11,7 @@
           <w:szCs w:val="48"/>
         </w:rPr>
       </w:pPr>
+      <w:bookmarkStart w:id="0" w:name="_GoBack"/>
       <w:r>
         <w:rPr>
           <w:rFonts w:asciiTheme="majorEastAsia" w:eastAsiaTheme="majorEastAsia" w:hAnsiTheme="majorEastAsia" w:hint="eastAsia"/>
@@ -30,36 +31,83 @@
     </w:p>
     <w:p>
       <w:pPr>
-        <w:pStyle w:val="a3"/>
-        <w:numPr>
-          <w:ilvl w:val="0"/>
-          <w:numId w:val="1"/>
-        </w:numPr>
-        <w:ind w:firstLineChars="0"/>
-        <w:rPr>
-          <w:rFonts w:asciiTheme="majorEastAsia" w:eastAsiaTheme="majorEastAsia" w:hAnsiTheme="majorEastAsia"/>
+        <w:rPr>
+          <w:rFonts w:asciiTheme="minorEastAsia" w:hAnsiTheme="minorEastAsia" w:hint="eastAsia"/>
+          <w:color w:val="333333"/>
+          <w:szCs w:val="21"/>
+          <w:shd w:val="clear" w:color="auto" w:fill="FFFFFF"/>
+        </w:rPr>
+      </w:pPr>
+    </w:p>
+    <w:p>
+      <w:pPr>
+        <w:rPr>
+          <w:rFonts w:asciiTheme="minorEastAsia" w:hAnsiTheme="minorEastAsia" w:hint="eastAsia"/>
           <w:b/>
-          <w:sz w:val="28"/>
-          <w:szCs w:val="28"/>
-        </w:rPr>
-      </w:pPr>
-      <w:r>
-        <w:rPr>
-          <w:rFonts w:asciiTheme="majorEastAsia" w:eastAsiaTheme="majorEastAsia" w:hAnsiTheme="majorEastAsia" w:hint="eastAsia"/>
+          <w:color w:val="333333"/>
+          <w:szCs w:val="21"/>
+          <w:shd w:val="clear" w:color="auto" w:fill="FFFFFF"/>
+        </w:rPr>
+      </w:pPr>
+      <w:r>
+        <w:rPr>
+          <w:rFonts w:asciiTheme="minorEastAsia" w:hAnsiTheme="minorEastAsia" w:hint="eastAsia"/>
           <w:b/>
-          <w:sz w:val="28"/>
-          <w:szCs w:val="28"/>
-        </w:rPr>
-        <w:t>系统</w:t>
-      </w:r>
-      <w:r>
-        <w:rPr>
-          <w:rFonts w:asciiTheme="majorEastAsia" w:eastAsiaTheme="majorEastAsia" w:hAnsiTheme="majorEastAsia" w:hint="eastAsia"/>
+          <w:color w:val="333333"/>
+          <w:szCs w:val="21"/>
+          <w:shd w:val="clear" w:color="auto" w:fill="FFFFFF"/>
+        </w:rPr>
+        <w:t>1.</w:t>
+      </w:r>
+      <w:r>
+        <w:rPr>
+          <w:rFonts w:asciiTheme="minorEastAsia" w:hAnsiTheme="minorEastAsia" w:hint="eastAsia"/>
           <w:b/>
-          <w:sz w:val="28"/>
-          <w:szCs w:val="28"/>
-        </w:rPr>
-        <w:t>简介</w:t>
+          <w:color w:val="333333"/>
+          <w:szCs w:val="21"/>
+          <w:shd w:val="clear" w:color="auto" w:fill="FFFFFF"/>
+        </w:rPr>
+        <w:tab/>
+        <w:t>系统简介</w:t>
+      </w:r>
+    </w:p>
+    <w:p>
+      <w:pPr>
+        <w:rPr>
+          <w:rFonts w:asciiTheme="minorEastAsia" w:hAnsiTheme="minorEastAsia" w:hint="eastAsia"/>
+          <w:color w:val="333333"/>
+          <w:szCs w:val="21"/>
+          <w:shd w:val="clear" w:color="auto" w:fill="FFFFFF"/>
+        </w:rPr>
+      </w:pPr>
+      <w:r>
+        <w:rPr>
+          <w:rFonts w:asciiTheme="minorEastAsia" w:hAnsiTheme="minorEastAsia" w:hint="eastAsia"/>
+          <w:color w:val="333333"/>
+          <w:szCs w:val="21"/>
+          <w:shd w:val="clear" w:color="auto" w:fill="FFFFFF"/>
+        </w:rPr>
+        <w:t xml:space="preserve">Quartz.net是一个 开源的作业调度工具，相当于数据库中的 Job、Windows 的计划任务、Unix/Linux 下的 </w:t>
+      </w:r>
+      <w:proofErr w:type="spellStart"/>
+      <w:r>
+        <w:rPr>
+          <w:rFonts w:asciiTheme="minorEastAsia" w:hAnsiTheme="minorEastAsia" w:hint="eastAsia"/>
+          <w:color w:val="333333"/>
+          <w:szCs w:val="21"/>
+          <w:shd w:val="clear" w:color="auto" w:fill="FFFFFF"/>
+        </w:rPr>
+        <w:t>Cron</w:t>
+      </w:r>
+      <w:proofErr w:type="spellEnd"/>
+      <w:r>
+        <w:rPr>
+          <w:rFonts w:asciiTheme="minorEastAsia" w:hAnsiTheme="minorEastAsia" w:hint="eastAsia"/>
+          <w:color w:val="333333"/>
+          <w:szCs w:val="21"/>
+          <w:shd w:val="clear" w:color="auto" w:fill="FFFFFF"/>
+        </w:rPr>
+        <w:t>，但 Quartz 可以把排程控制的更精细，对任务调度的领域问题进行了高度的抽象，实现作业的灵活调度。</w:t>
       </w:r>
     </w:p>
     <w:p>
@@ -71,225 +119,48 @@
           <w:shd w:val="clear" w:color="auto" w:fill="FFFFFF"/>
         </w:rPr>
       </w:pPr>
-      <w:r>
+    </w:p>
+    <w:p>
+      <w:pPr>
+        <w:rPr>
+          <w:rFonts w:asciiTheme="minorEastAsia" w:hAnsiTheme="minorEastAsia" w:hint="eastAsia"/>
+          <w:color w:val="333333"/>
+          <w:szCs w:val="21"/>
+          <w:shd w:val="clear" w:color="auto" w:fill="FFFFFF"/>
+        </w:rPr>
+      </w:pPr>
+      <w:r>
+        <w:rPr>
+          <w:rFonts w:asciiTheme="minorEastAsia" w:hAnsiTheme="minorEastAsia" w:hint="eastAsia"/>
+          <w:color w:val="333333"/>
+          <w:szCs w:val="21"/>
+          <w:shd w:val="clear" w:color="auto" w:fill="FFFFFF"/>
+        </w:rPr>
+        <w:t>本系统通过window服务来集成Quartz.net,通过修改配置文件和添加相应Job即可完成作业添加，使用简单方便。</w:t>
+      </w:r>
+    </w:p>
+    <w:p>
+      <w:pPr>
         <w:rPr>
           <w:rFonts w:asciiTheme="minorEastAsia" w:hAnsiTheme="minorEastAsia"/>
           <w:color w:val="333333"/>
           <w:szCs w:val="21"/>
           <w:shd w:val="clear" w:color="auto" w:fill="FFFFFF"/>
         </w:rPr>
-        <w:t>Quartz.NET允许开发人员根据时间间隔（或天）来调度作业。它实现了作业和触发器的多对多关系，还能把多个作业与不同的触发器关联。</w:t>
-      </w:r>
-    </w:p>
-    <w:p>
-      <w:pPr>
+      </w:pPr>
+      <w:r>
         <w:rPr>
           <w:rFonts w:asciiTheme="minorEastAsia" w:hAnsiTheme="minorEastAsia"/>
-          <w:color w:val="333333"/>
-          <w:szCs w:val="21"/>
-          <w:shd w:val="clear" w:color="auto" w:fill="FFFFFF"/>
-        </w:rPr>
-      </w:pPr>
-    </w:p>
-    <w:p>
-      <w:pPr>
-        <w:rPr>
-          <w:rFonts w:asciiTheme="minorEastAsia" w:hAnsiTheme="minorEastAsia"/>
-          <w:color w:val="333333"/>
-          <w:szCs w:val="21"/>
-          <w:shd w:val="clear" w:color="auto" w:fill="FFFFFF"/>
-        </w:rPr>
-      </w:pPr>
-      <w:r>
-        <w:rPr>
-          <w:rFonts w:asciiTheme="minorEastAsia" w:hAnsiTheme="minorEastAsia" w:hint="eastAsia"/>
-          <w:color w:val="333333"/>
-          <w:szCs w:val="21"/>
-          <w:shd w:val="clear" w:color="auto" w:fill="FFFFFF"/>
-        </w:rPr>
-        <w:t>本</w:t>
-      </w:r>
-      <w:r>
-        <w:rPr>
-          <w:rFonts w:asciiTheme="minorEastAsia" w:hAnsiTheme="minorEastAsia" w:hint="eastAsia"/>
-          <w:color w:val="333333"/>
-          <w:szCs w:val="21"/>
-          <w:shd w:val="clear" w:color="auto" w:fill="FFFFFF"/>
-        </w:rPr>
-        <w:t>系统</w:t>
-      </w:r>
-      <w:r>
-        <w:rPr>
-          <w:rFonts w:asciiTheme="minorEastAsia" w:hAnsiTheme="minorEastAsia" w:hint="eastAsia"/>
-          <w:color w:val="333333"/>
-          <w:szCs w:val="21"/>
-          <w:shd w:val="clear" w:color="auto" w:fill="FFFFFF"/>
-        </w:rPr>
-        <w:t>通过window服务来集成</w:t>
-      </w:r>
-      <w:bookmarkStart w:id="0" w:name="OLE_LINK3"/>
-      <w:bookmarkStart w:id="1" w:name="OLE_LINK4"/>
-      <w:bookmarkStart w:id="2" w:name="OLE_LINK5"/>
-      <w:r>
-        <w:rPr>
-          <w:rFonts w:asciiTheme="minorEastAsia" w:hAnsiTheme="minorEastAsia" w:hint="eastAsia"/>
-          <w:color w:val="333333"/>
-          <w:szCs w:val="21"/>
-          <w:shd w:val="clear" w:color="auto" w:fill="FFFFFF"/>
-        </w:rPr>
-        <w:t>Quartz.</w:t>
-      </w:r>
-      <w:r>
-        <w:rPr>
-          <w:rFonts w:asciiTheme="minorEastAsia" w:hAnsiTheme="minorEastAsia"/>
-          <w:color w:val="333333"/>
-          <w:szCs w:val="21"/>
-          <w:shd w:val="clear" w:color="auto" w:fill="FFFFFF"/>
-        </w:rPr>
-        <w:t>net</w:t>
-      </w:r>
-      <w:bookmarkEnd w:id="0"/>
-      <w:bookmarkEnd w:id="1"/>
-      <w:bookmarkEnd w:id="2"/>
-      <w:r>
-        <w:rPr>
-          <w:rFonts w:asciiTheme="minorEastAsia" w:hAnsiTheme="minorEastAsia" w:hint="eastAsia"/>
-          <w:color w:val="333333"/>
-          <w:szCs w:val="21"/>
-          <w:shd w:val="clear" w:color="auto" w:fill="FFFFFF"/>
-        </w:rPr>
-        <w:t>,通过修改配置文件和添加相应Job即可完成作业添加，使用简单方便。</w:t>
-      </w:r>
-    </w:p>
-    <w:p>
-      <w:pPr>
-        <w:rPr>
-          <w:rFonts w:asciiTheme="minorEastAsia" w:hAnsiTheme="minorEastAsia"/>
-          <w:color w:val="333333"/>
-          <w:szCs w:val="21"/>
-          <w:shd w:val="clear" w:color="auto" w:fill="FFFFFF"/>
-        </w:rPr>
-      </w:pPr>
-    </w:p>
-    <w:p>
-      <w:pPr>
-        <w:pStyle w:val="a3"/>
-        <w:numPr>
-          <w:ilvl w:val="0"/>
-          <w:numId w:val="1"/>
-        </w:numPr>
-        <w:ind w:firstLineChars="0"/>
-        <w:rPr>
-          <w:rFonts w:asciiTheme="majorEastAsia" w:eastAsiaTheme="majorEastAsia" w:hAnsiTheme="majorEastAsia"/>
-          <w:b/>
-          <w:sz w:val="28"/>
-          <w:szCs w:val="28"/>
-        </w:rPr>
-      </w:pPr>
-      <w:bookmarkStart w:id="3" w:name="OLE_LINK9"/>
-      <w:bookmarkStart w:id="4" w:name="OLE_LINK10"/>
-      <w:r>
-        <w:rPr>
-          <w:rFonts w:asciiTheme="majorEastAsia" w:eastAsiaTheme="majorEastAsia" w:hAnsiTheme="majorEastAsia" w:hint="eastAsia"/>
-          <w:b/>
-          <w:sz w:val="28"/>
-          <w:szCs w:val="28"/>
-        </w:rPr>
-        <w:t>项目结构</w:t>
-      </w:r>
-    </w:p>
-    <w:p>
-      <w:pPr>
-        <w:rPr>
-          <w:rFonts w:asciiTheme="majorEastAsia" w:eastAsiaTheme="majorEastAsia" w:hAnsiTheme="majorEastAsia"/>
-          <w:b/>
-          <w:sz w:val="28"/>
-          <w:szCs w:val="28"/>
-        </w:rPr>
-      </w:pPr>
-      <w:r>
-        <w:rPr>
-          <w:rFonts w:asciiTheme="minorEastAsia" w:hAnsiTheme="minorEastAsia" w:hint="eastAsia"/>
-          <w:color w:val="333333"/>
-          <w:szCs w:val="21"/>
-          <w:shd w:val="clear" w:color="auto" w:fill="FFFFFF"/>
-        </w:rPr>
-        <w:t>系统</w:t>
-      </w:r>
-      <w:r>
-        <w:rPr>
-          <w:rFonts w:asciiTheme="minorEastAsia" w:hAnsiTheme="minorEastAsia"/>
-          <w:color w:val="333333"/>
-          <w:szCs w:val="21"/>
-          <w:shd w:val="clear" w:color="auto" w:fill="FFFFFF"/>
-        </w:rPr>
-        <w:t>目前</w:t>
-      </w:r>
-      <w:r>
-        <w:rPr>
-          <w:rFonts w:asciiTheme="minorEastAsia" w:hAnsiTheme="minorEastAsia" w:hint="eastAsia"/>
-          <w:color w:val="333333"/>
-          <w:szCs w:val="21"/>
-          <w:shd w:val="clear" w:color="auto" w:fill="FFFFFF"/>
-        </w:rPr>
-        <w:t>包含</w:t>
-      </w:r>
-      <w:r>
-        <w:rPr>
-          <w:rFonts w:asciiTheme="minorEastAsia" w:hAnsiTheme="minorEastAsia" w:hint="eastAsia"/>
-          <w:color w:val="333333"/>
-          <w:szCs w:val="21"/>
-          <w:shd w:val="clear" w:color="auto" w:fill="FFFFFF"/>
-        </w:rPr>
-        <w:t>六</w:t>
-      </w:r>
-      <w:r>
-        <w:rPr>
-          <w:rFonts w:asciiTheme="minorEastAsia" w:hAnsiTheme="minorEastAsia"/>
-          <w:color w:val="333333"/>
-          <w:szCs w:val="21"/>
-          <w:shd w:val="clear" w:color="auto" w:fill="FFFFFF"/>
-        </w:rPr>
-        <w:t>个项目</w:t>
-      </w:r>
-      <w:r>
-        <w:rPr>
-          <w:rFonts w:asciiTheme="minorEastAsia" w:hAnsiTheme="minorEastAsia" w:hint="eastAsia"/>
-          <w:color w:val="333333"/>
-          <w:szCs w:val="21"/>
-          <w:shd w:val="clear" w:color="auto" w:fill="FFFFFF"/>
-        </w:rPr>
-        <w:t>,如下图</w:t>
-      </w:r>
-      <w:r>
-        <w:rPr>
-          <w:rFonts w:asciiTheme="minorEastAsia" w:hAnsiTheme="minorEastAsia"/>
-          <w:color w:val="333333"/>
-          <w:szCs w:val="21"/>
-          <w:shd w:val="clear" w:color="auto" w:fill="FFFFFF"/>
-        </w:rPr>
-        <w:t>所示</w:t>
-      </w:r>
-    </w:p>
-    <w:p>
-      <w:pPr>
-        <w:jc w:val="left"/>
-        <w:rPr>
-          <w:rFonts w:asciiTheme="minorEastAsia" w:hAnsiTheme="minorEastAsia"/>
-          <w:color w:val="333333"/>
-          <w:szCs w:val="21"/>
-          <w:shd w:val="clear" w:color="auto" w:fill="FFFFFF"/>
-        </w:rPr>
-      </w:pPr>
-      <w:r>
-        <w:rPr>
           <w:noProof/>
+          <w:color w:val="333333"/>
+          <w:szCs w:val="21"/>
+          <w:shd w:val="clear" w:color="auto" w:fill="FFFFFF"/>
         </w:rPr>
         <w:drawing>
-          <wp:inline distT="0" distB="0" distL="0" distR="0" wp14:anchorId="05EC3DA3" wp14:editId="53054B44">
-            <wp:extent cx="3048000" cy="2457450"/>
-            <wp:effectExtent l="0" t="0" r="0" b="0"/>
-            <wp:docPr id="1" name="图片 1"/>
+          <wp:inline distT="0" distB="0" distL="0" distR="0">
+            <wp:extent cx="5274310" cy="2580334"/>
+            <wp:effectExtent l="0" t="0" r="2540" b="0"/>
+            <wp:docPr id="2" name="图片 2" descr="C:\Users\Administrator\Desktop\1.png"/>
             <wp:cNvGraphicFramePr>
               <a:graphicFrameLocks xmlns:a="http://schemas.openxmlformats.org/drawingml/2006/main" noChangeAspect="1"/>
             </wp:cNvGraphicFramePr>
@@ -297,23 +168,36 @@
               <a:graphicData uri="http://schemas.openxmlformats.org/drawingml/2006/picture">
                 <pic:pic xmlns:pic="http://schemas.openxmlformats.org/drawingml/2006/picture">
                   <pic:nvPicPr>
-                    <pic:cNvPr id="0" name=""/>
-                    <pic:cNvPicPr/>
+                    <pic:cNvPr id="0" name="Picture 1" descr="C:\Users\Administrator\Desktop\1.png"/>
+                    <pic:cNvPicPr>
+                      <a:picLocks noChangeAspect="1" noChangeArrowheads="1"/>
+                    </pic:cNvPicPr>
                   </pic:nvPicPr>
                   <pic:blipFill>
-                    <a:blip r:embed="rId9"/>
+                    <a:blip r:embed="rId9">
+                      <a:extLst>
+                        <a:ext uri="{28A0092B-C50C-407E-A947-70E740481C1C}">
+                          <a14:useLocalDpi xmlns:a14="http://schemas.microsoft.com/office/drawing/2010/main" val="0"/>
+                        </a:ext>
+                      </a:extLst>
+                    </a:blip>
+                    <a:srcRect/>
                     <a:stretch>
                       <a:fillRect/>
                     </a:stretch>
                   </pic:blipFill>
-                  <pic:spPr>
+                  <pic:spPr bwMode="auto">
                     <a:xfrm>
                       <a:off x="0" y="0"/>
-                      <a:ext cx="3048000" cy="2457450"/>
+                      <a:ext cx="5274310" cy="2580334"/>
                     </a:xfrm>
                     <a:prstGeom prst="rect">
                       <a:avLst/>
                     </a:prstGeom>
+                    <a:noFill/>
+                    <a:ln>
+                      <a:noFill/>
+                    </a:ln>
                   </pic:spPr>
                 </pic:pic>
               </a:graphicData>
@@ -325,56 +209,456 @@
     <w:p>
       <w:pPr>
         <w:rPr>
+          <w:rFonts w:asciiTheme="minorEastAsia" w:hAnsiTheme="minorEastAsia" w:hint="eastAsia"/>
+          <w:b/>
+          <w:color w:val="333333"/>
+          <w:szCs w:val="21"/>
+          <w:shd w:val="clear" w:color="auto" w:fill="FFFFFF"/>
+        </w:rPr>
+      </w:pPr>
+      <w:r>
+        <w:rPr>
+          <w:rFonts w:asciiTheme="minorEastAsia" w:hAnsiTheme="minorEastAsia" w:hint="eastAsia"/>
+          <w:b/>
+          <w:color w:val="333333"/>
+          <w:szCs w:val="21"/>
+          <w:shd w:val="clear" w:color="auto" w:fill="FFFFFF"/>
+        </w:rPr>
+        <w:t>2.</w:t>
+      </w:r>
+      <w:r>
+        <w:rPr>
+          <w:rFonts w:asciiTheme="minorEastAsia" w:hAnsiTheme="minorEastAsia" w:hint="eastAsia"/>
+          <w:b/>
+          <w:color w:val="333333"/>
+          <w:szCs w:val="21"/>
+          <w:shd w:val="clear" w:color="auto" w:fill="FFFFFF"/>
+        </w:rPr>
+        <w:tab/>
+        <w:t>项目结构</w:t>
+      </w:r>
+    </w:p>
+    <w:p>
+      <w:pPr>
+        <w:rPr>
+          <w:rFonts w:asciiTheme="minorEastAsia" w:hAnsiTheme="minorEastAsia" w:hint="eastAsia"/>
+          <w:color w:val="333333"/>
+          <w:szCs w:val="21"/>
+          <w:shd w:val="clear" w:color="auto" w:fill="FFFFFF"/>
+        </w:rPr>
+      </w:pPr>
+      <w:r>
+        <w:rPr>
+          <w:rFonts w:asciiTheme="minorEastAsia" w:hAnsiTheme="minorEastAsia" w:hint="eastAsia"/>
+          <w:color w:val="333333"/>
+          <w:szCs w:val="21"/>
+          <w:shd w:val="clear" w:color="auto" w:fill="FFFFFF"/>
+        </w:rPr>
+        <w:t>系统目前包含八个项目组成：</w:t>
+      </w:r>
+    </w:p>
+    <w:p>
+      <w:pPr>
+        <w:rPr>
           <w:rFonts w:asciiTheme="minorEastAsia" w:hAnsiTheme="minorEastAsia"/>
           <w:color w:val="333333"/>
           <w:szCs w:val="21"/>
           <w:shd w:val="clear" w:color="auto" w:fill="FFFFFF"/>
         </w:rPr>
       </w:pPr>
-      <w:bookmarkStart w:id="5" w:name="_GoBack"/>
-      <w:bookmarkEnd w:id="3"/>
-      <w:bookmarkEnd w:id="4"/>
-      <w:bookmarkEnd w:id="5"/>
-    </w:p>
-    <w:p>
-      <w:pPr>
+      <w:r>
         <w:rPr>
           <w:rFonts w:asciiTheme="minorEastAsia" w:hAnsiTheme="minorEastAsia"/>
-          <w:color w:val="333333"/>
-          <w:szCs w:val="21"/>
-          <w:shd w:val="clear" w:color="auto" w:fill="FFFFFF"/>
-        </w:rPr>
-      </w:pPr>
-    </w:p>
-    <w:p>
-      <w:pPr>
-        <w:pStyle w:val="a3"/>
-        <w:numPr>
-          <w:ilvl w:val="0"/>
-          <w:numId w:val="1"/>
-        </w:numPr>
-        <w:ind w:firstLineChars="0"/>
-        <w:rPr>
-          <w:rFonts w:asciiTheme="majorEastAsia" w:eastAsiaTheme="majorEastAsia" w:hAnsiTheme="majorEastAsia"/>
+          <w:noProof/>
+          <w:color w:val="333333"/>
+          <w:szCs w:val="21"/>
+          <w:shd w:val="clear" w:color="auto" w:fill="FFFFFF"/>
+        </w:rPr>
+        <w:drawing>
+          <wp:inline distT="0" distB="0" distL="0" distR="0">
+            <wp:extent cx="2581275" cy="2105025"/>
+            <wp:effectExtent l="0" t="0" r="9525" b="9525"/>
+            <wp:docPr id="3" name="图片 3" descr="C:\Users\Administrator\Desktop\QQ图片20160616102509.png"/>
+            <wp:cNvGraphicFramePr>
+              <a:graphicFrameLocks xmlns:a="http://schemas.openxmlformats.org/drawingml/2006/main" noChangeAspect="1"/>
+            </wp:cNvGraphicFramePr>
+            <a:graphic xmlns:a="http://schemas.openxmlformats.org/drawingml/2006/main">
+              <a:graphicData uri="http://schemas.openxmlformats.org/drawingml/2006/picture">
+                <pic:pic xmlns:pic="http://schemas.openxmlformats.org/drawingml/2006/picture">
+                  <pic:nvPicPr>
+                    <pic:cNvPr id="0" name="Picture 2" descr="C:\Users\Administrator\Desktop\QQ图片20160616102509.png"/>
+                    <pic:cNvPicPr>
+                      <a:picLocks noChangeAspect="1" noChangeArrowheads="1"/>
+                    </pic:cNvPicPr>
+                  </pic:nvPicPr>
+                  <pic:blipFill>
+                    <a:blip r:embed="rId10">
+                      <a:extLst>
+                        <a:ext uri="{28A0092B-C50C-407E-A947-70E740481C1C}">
+                          <a14:useLocalDpi xmlns:a14="http://schemas.microsoft.com/office/drawing/2010/main" val="0"/>
+                        </a:ext>
+                      </a:extLst>
+                    </a:blip>
+                    <a:srcRect/>
+                    <a:stretch>
+                      <a:fillRect/>
+                    </a:stretch>
+                  </pic:blipFill>
+                  <pic:spPr bwMode="auto">
+                    <a:xfrm>
+                      <a:off x="0" y="0"/>
+                      <a:ext cx="2581275" cy="2105025"/>
+                    </a:xfrm>
+                    <a:prstGeom prst="rect">
+                      <a:avLst/>
+                    </a:prstGeom>
+                    <a:noFill/>
+                    <a:ln>
+                      <a:noFill/>
+                    </a:ln>
+                  </pic:spPr>
+                </pic:pic>
+              </a:graphicData>
+            </a:graphic>
+          </wp:inline>
+        </w:drawing>
+      </w:r>
+    </w:p>
+    <w:p>
+      <w:pPr>
+        <w:rPr>
+          <w:rFonts w:asciiTheme="minorEastAsia" w:hAnsiTheme="minorEastAsia" w:hint="eastAsia"/>
+          <w:color w:val="333333"/>
+          <w:szCs w:val="21"/>
+          <w:shd w:val="clear" w:color="auto" w:fill="FFFFFF"/>
+        </w:rPr>
+      </w:pPr>
+      <w:proofErr w:type="spellStart"/>
+      <w:r>
+        <w:rPr>
+          <w:rFonts w:asciiTheme="minorEastAsia" w:hAnsiTheme="minorEastAsia" w:hint="eastAsia"/>
+          <w:color w:val="333333"/>
+          <w:szCs w:val="21"/>
+          <w:shd w:val="clear" w:color="auto" w:fill="FFFFFF"/>
+        </w:rPr>
+        <w:t>HouTai_New</w:t>
+      </w:r>
+      <w:proofErr w:type="spellEnd"/>
+      <w:r>
+        <w:rPr>
+          <w:rFonts w:asciiTheme="minorEastAsia" w:hAnsiTheme="minorEastAsia" w:hint="eastAsia"/>
+          <w:color w:val="333333"/>
+          <w:szCs w:val="21"/>
+          <w:shd w:val="clear" w:color="auto" w:fill="FFFFFF"/>
+        </w:rPr>
+        <w:t>，任务后台管理系统</w:t>
+      </w:r>
+      <w:r>
+        <w:rPr>
+          <w:rFonts w:asciiTheme="minorEastAsia" w:hAnsiTheme="minorEastAsia" w:hint="eastAsia"/>
+          <w:color w:val="333333"/>
+          <w:szCs w:val="21"/>
+          <w:shd w:val="clear" w:color="auto" w:fill="FFFFFF"/>
+        </w:rPr>
+        <w:t>。</w:t>
+      </w:r>
+    </w:p>
+    <w:p>
+      <w:pPr>
+        <w:rPr>
+          <w:rFonts w:asciiTheme="minorEastAsia" w:hAnsiTheme="minorEastAsia" w:hint="eastAsia"/>
+          <w:color w:val="333333"/>
+          <w:szCs w:val="21"/>
+          <w:shd w:val="clear" w:color="auto" w:fill="FFFFFF"/>
+        </w:rPr>
+      </w:pPr>
+      <w:r>
+        <w:rPr>
+          <w:rFonts w:asciiTheme="minorEastAsia" w:hAnsiTheme="minorEastAsia" w:hint="eastAsia"/>
+          <w:color w:val="333333"/>
+          <w:szCs w:val="21"/>
+          <w:shd w:val="clear" w:color="auto" w:fill="FFFFFF"/>
+        </w:rPr>
+        <w:t>Tasks</w:t>
+      </w:r>
+      <w:r>
+        <w:rPr>
+          <w:rFonts w:asciiTheme="minorEastAsia" w:hAnsiTheme="minorEastAsia" w:hint="eastAsia"/>
+          <w:color w:val="333333"/>
+          <w:szCs w:val="21"/>
+          <w:shd w:val="clear" w:color="auto" w:fill="FFFFFF"/>
+        </w:rPr>
+        <w:t>，</w:t>
+      </w:r>
+      <w:r>
+        <w:rPr>
+          <w:rFonts w:asciiTheme="minorEastAsia" w:hAnsiTheme="minorEastAsia" w:hint="eastAsia"/>
+          <w:color w:val="333333"/>
+          <w:szCs w:val="21"/>
+          <w:shd w:val="clear" w:color="auto" w:fill="FFFFFF"/>
+        </w:rPr>
+        <w:t xml:space="preserve"> 所有任务的集合，目前只有一个</w:t>
+      </w:r>
+      <w:proofErr w:type="spellStart"/>
+      <w:r>
+        <w:rPr>
+          <w:rFonts w:asciiTheme="minorEastAsia" w:hAnsiTheme="minorEastAsia" w:hint="eastAsia"/>
+          <w:color w:val="333333"/>
+          <w:szCs w:val="21"/>
+          <w:shd w:val="clear" w:color="auto" w:fill="FFFFFF"/>
+        </w:rPr>
+        <w:t>TestJob</w:t>
+      </w:r>
+      <w:proofErr w:type="spellEnd"/>
+      <w:r>
+        <w:rPr>
+          <w:rFonts w:asciiTheme="minorEastAsia" w:hAnsiTheme="minorEastAsia" w:hint="eastAsia"/>
+          <w:color w:val="333333"/>
+          <w:szCs w:val="21"/>
+          <w:shd w:val="clear" w:color="auto" w:fill="FFFFFF"/>
+        </w:rPr>
+        <w:t>。</w:t>
+      </w:r>
+    </w:p>
+    <w:p>
+      <w:pPr>
+        <w:rPr>
+          <w:rFonts w:asciiTheme="minorEastAsia" w:hAnsiTheme="minorEastAsia" w:hint="eastAsia"/>
+          <w:color w:val="333333"/>
+          <w:szCs w:val="21"/>
+          <w:shd w:val="clear" w:color="auto" w:fill="FFFFFF"/>
+        </w:rPr>
+      </w:pPr>
+      <w:proofErr w:type="spellStart"/>
+      <w:r>
+        <w:rPr>
+          <w:rFonts w:asciiTheme="minorEastAsia" w:hAnsiTheme="minorEastAsia" w:hint="eastAsia"/>
+          <w:color w:val="333333"/>
+          <w:szCs w:val="21"/>
+          <w:shd w:val="clear" w:color="auto" w:fill="FFFFFF"/>
+        </w:rPr>
+        <w:t>ServiceBus</w:t>
+      </w:r>
+      <w:proofErr w:type="spellEnd"/>
+      <w:r>
+        <w:rPr>
+          <w:rFonts w:asciiTheme="minorEastAsia" w:hAnsiTheme="minorEastAsia" w:hint="eastAsia"/>
+          <w:color w:val="333333"/>
+          <w:szCs w:val="21"/>
+          <w:shd w:val="clear" w:color="auto" w:fill="FFFFFF"/>
+        </w:rPr>
+        <w:t>，</w:t>
+      </w:r>
+      <w:r>
+        <w:rPr>
+          <w:rFonts w:asciiTheme="minorEastAsia" w:hAnsiTheme="minorEastAsia" w:hint="eastAsia"/>
+          <w:color w:val="333333"/>
+          <w:szCs w:val="21"/>
+          <w:shd w:val="clear" w:color="auto" w:fill="FFFFFF"/>
+        </w:rPr>
+        <w:t>集成</w:t>
+      </w:r>
+      <w:proofErr w:type="spellStart"/>
+      <w:r>
+        <w:rPr>
+          <w:rFonts w:asciiTheme="minorEastAsia" w:hAnsiTheme="minorEastAsia" w:hint="eastAsia"/>
+          <w:color w:val="333333"/>
+          <w:szCs w:val="21"/>
+          <w:shd w:val="clear" w:color="auto" w:fill="FFFFFF"/>
+        </w:rPr>
+        <w:t>Quartz.netwindow</w:t>
+      </w:r>
+      <w:proofErr w:type="spellEnd"/>
+      <w:r>
+        <w:rPr>
+          <w:rFonts w:asciiTheme="minorEastAsia" w:hAnsiTheme="minorEastAsia" w:hint="eastAsia"/>
+          <w:color w:val="333333"/>
+          <w:szCs w:val="21"/>
+          <w:shd w:val="clear" w:color="auto" w:fill="FFFFFF"/>
+        </w:rPr>
+        <w:t>服务，通过window服务来承载调度</w:t>
+      </w:r>
+      <w:proofErr w:type="spellStart"/>
+      <w:r>
+        <w:rPr>
+          <w:rFonts w:asciiTheme="minorEastAsia" w:hAnsiTheme="minorEastAsia" w:hint="eastAsia"/>
+          <w:color w:val="333333"/>
+          <w:szCs w:val="21"/>
+          <w:shd w:val="clear" w:color="auto" w:fill="FFFFFF"/>
+        </w:rPr>
+        <w:t>Weiz.TaskManager.Tasks</w:t>
+      </w:r>
+      <w:proofErr w:type="spellEnd"/>
+      <w:r>
+        <w:rPr>
+          <w:rFonts w:asciiTheme="minorEastAsia" w:hAnsiTheme="minorEastAsia" w:hint="eastAsia"/>
+          <w:color w:val="333333"/>
+          <w:szCs w:val="21"/>
+          <w:shd w:val="clear" w:color="auto" w:fill="FFFFFF"/>
+        </w:rPr>
+        <w:t xml:space="preserve"> 的各个任务Job。</w:t>
+      </w:r>
+    </w:p>
+    <w:p>
+      <w:pPr>
+        <w:rPr>
+          <w:rFonts w:asciiTheme="minorEastAsia" w:hAnsiTheme="minorEastAsia" w:hint="eastAsia"/>
+          <w:color w:val="333333"/>
+          <w:szCs w:val="21"/>
+          <w:shd w:val="clear" w:color="auto" w:fill="FFFFFF"/>
+        </w:rPr>
+      </w:pPr>
+      <w:proofErr w:type="spellStart"/>
+      <w:r>
+        <w:rPr>
+          <w:rFonts w:asciiTheme="minorEastAsia" w:hAnsiTheme="minorEastAsia" w:hint="eastAsia"/>
+          <w:color w:val="333333"/>
+          <w:szCs w:val="21"/>
+          <w:shd w:val="clear" w:color="auto" w:fill="FFFFFF"/>
+        </w:rPr>
+        <w:t>TaskUtility</w:t>
+      </w:r>
+      <w:proofErr w:type="spellEnd"/>
+      <w:r>
+        <w:rPr>
+          <w:rFonts w:asciiTheme="minorEastAsia" w:hAnsiTheme="minorEastAsia" w:hint="eastAsia"/>
+          <w:color w:val="333333"/>
+          <w:szCs w:val="21"/>
+          <w:shd w:val="clear" w:color="auto" w:fill="FFFFFF"/>
+        </w:rPr>
+        <w:t>，</w:t>
+      </w:r>
+      <w:r>
+        <w:rPr>
+          <w:rFonts w:asciiTheme="minorEastAsia" w:hAnsiTheme="minorEastAsia" w:hint="eastAsia"/>
+          <w:color w:val="333333"/>
+          <w:szCs w:val="21"/>
+          <w:shd w:val="clear" w:color="auto" w:fill="FFFFFF"/>
+        </w:rPr>
+        <w:t>操作任务的公共类库。</w:t>
+      </w:r>
+    </w:p>
+    <w:p>
+      <w:pPr>
+        <w:rPr>
+          <w:rFonts w:asciiTheme="minorEastAsia" w:hAnsiTheme="minorEastAsia" w:hint="eastAsia"/>
+          <w:color w:val="333333"/>
+          <w:szCs w:val="21"/>
+          <w:shd w:val="clear" w:color="auto" w:fill="FFFFFF"/>
+        </w:rPr>
+      </w:pPr>
+      <w:r>
+        <w:rPr>
+          <w:rFonts w:asciiTheme="minorEastAsia" w:hAnsiTheme="minorEastAsia" w:hint="eastAsia"/>
+          <w:color w:val="333333"/>
+          <w:szCs w:val="21"/>
+          <w:shd w:val="clear" w:color="auto" w:fill="FFFFFF"/>
+        </w:rPr>
+        <w:t>Utility，</w:t>
+      </w:r>
+      <w:r>
+        <w:rPr>
+          <w:rFonts w:asciiTheme="minorEastAsia" w:hAnsiTheme="minorEastAsia" w:hint="eastAsia"/>
+          <w:color w:val="333333"/>
+          <w:szCs w:val="21"/>
+          <w:shd w:val="clear" w:color="auto" w:fill="FFFFFF"/>
+        </w:rPr>
+        <w:t>整个平台的公共类库</w:t>
+      </w:r>
+    </w:p>
+    <w:p>
+      <w:pPr>
+        <w:rPr>
+          <w:rFonts w:asciiTheme="minorEastAsia" w:hAnsiTheme="minorEastAsia"/>
+          <w:color w:val="333333"/>
+          <w:szCs w:val="21"/>
+          <w:shd w:val="clear" w:color="auto" w:fill="FFFFFF"/>
+        </w:rPr>
+      </w:pPr>
+    </w:p>
+    <w:p>
+      <w:pPr>
+        <w:rPr>
+          <w:rFonts w:asciiTheme="minorEastAsia" w:hAnsiTheme="minorEastAsia" w:hint="eastAsia"/>
           <w:b/>
-          <w:sz w:val="28"/>
-          <w:szCs w:val="28"/>
-        </w:rPr>
-      </w:pPr>
-      <w:r>
-        <w:rPr>
-          <w:rFonts w:asciiTheme="majorEastAsia" w:eastAsiaTheme="majorEastAsia" w:hAnsiTheme="majorEastAsia" w:hint="eastAsia"/>
+          <w:color w:val="333333"/>
+          <w:szCs w:val="21"/>
+          <w:shd w:val="clear" w:color="auto" w:fill="FFFFFF"/>
+        </w:rPr>
+      </w:pPr>
+      <w:r>
+        <w:rPr>
+          <w:rFonts w:asciiTheme="minorEastAsia" w:hAnsiTheme="minorEastAsia" w:hint="eastAsia"/>
           <w:b/>
-          <w:sz w:val="28"/>
-          <w:szCs w:val="28"/>
-        </w:rPr>
-        <w:t>其它说明</w:t>
-      </w:r>
-    </w:p>
-    <w:p>
-      <w:pPr>
-        <w:pStyle w:val="a3"/>
-        <w:ind w:left="360" w:firstLineChars="0" w:firstLine="0"/>
+          <w:color w:val="333333"/>
+          <w:szCs w:val="21"/>
+          <w:shd w:val="clear" w:color="auto" w:fill="FFFFFF"/>
+        </w:rPr>
+        <w:lastRenderedPageBreak/>
+        <w:t>3.  数据库</w:t>
+      </w:r>
+    </w:p>
+    <w:p>
+      <w:pPr>
+        <w:rPr>
+          <w:rFonts w:asciiTheme="minorEastAsia" w:hAnsiTheme="minorEastAsia" w:hint="eastAsia"/>
+          <w:color w:val="333333"/>
+          <w:szCs w:val="21"/>
+          <w:shd w:val="clear" w:color="auto" w:fill="FFFFFF"/>
+        </w:rPr>
+      </w:pPr>
+      <w:r>
+        <w:rPr>
+          <w:rFonts w:asciiTheme="minorEastAsia" w:hAnsiTheme="minorEastAsia" w:hint="eastAsia"/>
+          <w:color w:val="333333"/>
+          <w:szCs w:val="21"/>
+          <w:shd w:val="clear" w:color="auto" w:fill="FFFFFF"/>
+        </w:rPr>
+        <w:t>在\Documents 目录下 找到</w:t>
+      </w:r>
+      <w:proofErr w:type="gramStart"/>
+      <w:r>
+        <w:rPr>
+          <w:rFonts w:asciiTheme="minorEastAsia" w:hAnsiTheme="minorEastAsia" w:hint="eastAsia"/>
+          <w:color w:val="333333"/>
+          <w:szCs w:val="21"/>
+          <w:shd w:val="clear" w:color="auto" w:fill="FFFFFF"/>
+        </w:rPr>
+        <w:t>”</w:t>
+      </w:r>
+      <w:proofErr w:type="gramEnd"/>
+      <w:r>
+        <w:rPr>
+          <w:rFonts w:asciiTheme="minorEastAsia" w:hAnsiTheme="minorEastAsia" w:hint="eastAsia"/>
+          <w:color w:val="333333"/>
+          <w:szCs w:val="21"/>
+          <w:shd w:val="clear" w:color="auto" w:fill="FFFFFF"/>
+        </w:rPr>
+        <w:t>SQL合并脚本_20150911.sql</w:t>
+      </w:r>
+      <w:proofErr w:type="gramStart"/>
+      <w:r>
+        <w:rPr>
+          <w:rFonts w:asciiTheme="minorEastAsia" w:hAnsiTheme="minorEastAsia" w:hint="eastAsia"/>
+          <w:color w:val="333333"/>
+          <w:szCs w:val="21"/>
+          <w:shd w:val="clear" w:color="auto" w:fill="FFFFFF"/>
+        </w:rPr>
+        <w:t>”</w:t>
+      </w:r>
+      <w:proofErr w:type="gramEnd"/>
+      <w:r>
+        <w:rPr>
+          <w:rFonts w:asciiTheme="minorEastAsia" w:hAnsiTheme="minorEastAsia" w:hint="eastAsia"/>
+          <w:color w:val="333333"/>
+          <w:szCs w:val="21"/>
+          <w:shd w:val="clear" w:color="auto" w:fill="FFFFFF"/>
+        </w:rPr>
+        <w:t>执行创建相关表和初始数据。</w:t>
+      </w:r>
+    </w:p>
+    <w:p>
+      <w:pPr>
         <w:rPr>
           <w:rFonts w:asciiTheme="minorEastAsia" w:hAnsiTheme="minorEastAsia"/>
           <w:color w:val="333333"/>
@@ -382,6 +666,58 @@
           <w:shd w:val="clear" w:color="auto" w:fill="FFFFFF"/>
         </w:rPr>
       </w:pPr>
+    </w:p>
+    <w:p>
+      <w:pPr>
+        <w:rPr>
+          <w:rFonts w:asciiTheme="minorEastAsia" w:hAnsiTheme="minorEastAsia" w:hint="eastAsia"/>
+          <w:b/>
+          <w:color w:val="333333"/>
+          <w:szCs w:val="21"/>
+          <w:shd w:val="clear" w:color="auto" w:fill="FFFFFF"/>
+        </w:rPr>
+      </w:pPr>
+      <w:r>
+        <w:rPr>
+          <w:rFonts w:asciiTheme="minorEastAsia" w:hAnsiTheme="minorEastAsia" w:hint="eastAsia"/>
+          <w:b/>
+          <w:color w:val="333333"/>
+          <w:szCs w:val="21"/>
+          <w:shd w:val="clear" w:color="auto" w:fill="FFFFFF"/>
+        </w:rPr>
+        <w:t>4.</w:t>
+      </w:r>
+      <w:r>
+        <w:rPr>
+          <w:rFonts w:asciiTheme="minorEastAsia" w:hAnsiTheme="minorEastAsia" w:hint="eastAsia"/>
+          <w:b/>
+          <w:color w:val="333333"/>
+          <w:szCs w:val="21"/>
+          <w:shd w:val="clear" w:color="auto" w:fill="FFFFFF"/>
+        </w:rPr>
+        <w:tab/>
+        <w:t>系统配置</w:t>
+      </w:r>
+    </w:p>
+    <w:p>
+      <w:pPr>
+        <w:rPr>
+          <w:rFonts w:asciiTheme="minorEastAsia" w:hAnsiTheme="minorEastAsia"/>
+          <w:color w:val="333333"/>
+          <w:szCs w:val="21"/>
+          <w:shd w:val="clear" w:color="auto" w:fill="FFFFFF"/>
+        </w:rPr>
+      </w:pPr>
+      <w:r>
+        <w:rPr>
+          <w:rFonts w:asciiTheme="minorEastAsia" w:hAnsiTheme="minorEastAsia" w:hint="eastAsia"/>
+          <w:color w:val="333333"/>
+          <w:szCs w:val="21"/>
+          <w:shd w:val="clear" w:color="auto" w:fill="FFFFFF"/>
+        </w:rPr>
+        <w:t>系统中所有的作业信息，都存储在数据库中。无论是后台管理添加，修改相关的作业配置，到数据库，然后window 宿主服务，启动时，通过配置的job，完成作业的初始化和调度。</w:t>
+      </w:r>
+      <w:bookmarkEnd w:id="0"/>
     </w:p>
     <w:sectPr>
       <w:pgSz w:w="11906" w:h="16838"/>
@@ -1867,7 +2203,7 @@
   <a:extraClrSchemeLst/>
   <a:extLst>
     <a:ext uri="{05A4C25C-085E-4340-85A3-A5531E510DB2}">
-      <thm15:themeFamily xmlns:thm15="http://schemas.microsoft.com/office/thememl/2012/main" xmlns="" name="Office Theme" id="{62F939B6-93AF-4DB8-9C6B-D6C7DFDC589F}" vid="{4A3C46E8-61CC-4603-A589-7422A47A8E4A}"/>
+      <thm15:themeFamily xmlns="" xmlns:thm15="http://schemas.microsoft.com/office/thememl/2012/main" name="Office Theme" id="{62F939B6-93AF-4DB8-9C6B-D6C7DFDC589F}" vid="{4A3C46E8-61CC-4603-A589-7422A47A8E4A}"/>
     </a:ext>
   </a:extLst>
 </a:theme>
@@ -1878,7 +2214,7 @@
 </file>
 
 <file path=customXml/itemProps1.xml><?xml version="1.0" encoding="utf-8"?>
-<ds:datastoreItem xmlns:ds="http://schemas.openxmlformats.org/officeDocument/2006/customXml" ds:itemID="{9315A44D-F795-4064-9A12-A60D33D1FE68}">
+<ds:datastoreItem xmlns:ds="http://schemas.openxmlformats.org/officeDocument/2006/customXml" ds:itemID="{BAF37180-B3E0-40C3-96B4-84108F66F009}">
   <ds:schemaRefs>
     <ds:schemaRef ds:uri="http://schemas.openxmlformats.org/officeDocument/2006/bibliography"/>
   </ds:schemaRefs>

</xml_diff>